<commit_message>
•	Fixed Store Description not parsing due to actual weapon name logging differently •	Prime Nav and Aiding condensed to one field •	Buffers displayed as bearing/range •	FCI shown in degrees and Crossrange Miss
</commit_message>
<xml_diff>
--- a/Changelog.docx
+++ b/Changelog.docx
@@ -45,6 +45,82 @@
         <w:spacing w:after="0"/>
       </w:pPr>
       <w:r>
+        <w:t>Changelog 1.</w:t>
+      </w:r>
+      <w:r>
+        <w:t>2</w:t>
+      </w:r>
+    </w:p>
+    <w:p>
+      <w:pPr>
+        <w:pStyle w:val="ListParagraph"/>
+        <w:numPr>
+          <w:ilvl w:val="0"/>
+          <w:numId w:val="4"/>
+        </w:numPr>
+        <w:spacing w:after="0"/>
+      </w:pPr>
+      <w:r>
+        <w:t>Fixed Store Description not parsing due to actual weapon name logging differently</w:t>
+      </w:r>
+    </w:p>
+    <w:p>
+      <w:pPr>
+        <w:pStyle w:val="ListParagraph"/>
+        <w:numPr>
+          <w:ilvl w:val="0"/>
+          <w:numId w:val="4"/>
+        </w:numPr>
+        <w:spacing w:after="0"/>
+      </w:pPr>
+      <w:r>
+        <w:t>Prime Nav and Aiding condensed to one field</w:t>
+      </w:r>
+    </w:p>
+    <w:p>
+      <w:pPr>
+        <w:pStyle w:val="ListParagraph"/>
+        <w:numPr>
+          <w:ilvl w:val="0"/>
+          <w:numId w:val="4"/>
+        </w:numPr>
+        <w:spacing w:after="0"/>
+      </w:pPr>
+      <w:r>
+        <w:t>Buffers displayed as bearing/range</w:t>
+      </w:r>
+    </w:p>
+    <w:p>
+      <w:pPr>
+        <w:pStyle w:val="ListParagraph"/>
+        <w:numPr>
+          <w:ilvl w:val="0"/>
+          <w:numId w:val="4"/>
+        </w:numPr>
+        <w:spacing w:after="0"/>
+      </w:pPr>
+      <w:r>
+        <w:t xml:space="preserve">FCI shown in degrees and </w:t>
+      </w:r>
+      <w:proofErr w:type="spellStart"/>
+      <w:r>
+        <w:t>Crossrange</w:t>
+      </w:r>
+      <w:proofErr w:type="spellEnd"/>
+      <w:r>
+        <w:t xml:space="preserve"> Miss</w:t>
+      </w:r>
+    </w:p>
+    <w:p>
+      <w:pPr>
+        <w:spacing w:after="0"/>
+      </w:pPr>
+    </w:p>
+    <w:p>
+      <w:pPr>
+        <w:spacing w:after="0"/>
+      </w:pPr>
+      <w:r>
         <w:t>Changelog 1.1</w:t>
       </w:r>
     </w:p>
@@ -340,7 +416,15 @@
         <w:spacing w:after="0"/>
       </w:pPr>
       <w:r>
-        <w:t>Changelog and How To Guide added to Toolbar</w:t>
+        <w:t xml:space="preserve">Changelog and How </w:t>
+      </w:r>
+      <w:proofErr w:type="gramStart"/>
+      <w:r>
+        <w:t>To</w:t>
+      </w:r>
+      <w:proofErr w:type="gramEnd"/>
+      <w:r>
+        <w:t xml:space="preserve"> Guide added to Toolbar</w:t>
       </w:r>
     </w:p>
     <w:p>
@@ -437,7 +521,15 @@
         <w:spacing w:after="0"/>
       </w:pPr>
       <w:r>
-        <w:t>JASSM has option to cross reference JDPI data with JASSM summary card so that JDPI/Target name, lat, long, elevation, BE are correctly displayed on the card</w:t>
+        <w:t xml:space="preserve">JASSM has option to cross reference JDPI data with JASSM summary card so that JDPI/Target name, </w:t>
+      </w:r>
+      <w:proofErr w:type="spellStart"/>
+      <w:r>
+        <w:t>lat</w:t>
+      </w:r>
+      <w:proofErr w:type="spellEnd"/>
+      <w:r>
+        <w:t>, long, elevation, BE are correctly displayed on the card</w:t>
       </w:r>
     </w:p>
     <w:p>
@@ -450,6 +542,7 @@
         <w:spacing w:after="0"/>
       </w:pPr>
       <w:r>
+        <w:lastRenderedPageBreak/>
         <w:t xml:space="preserve">Option to select </w:t>
       </w:r>
       <w:r>
@@ -524,7 +617,6 @@
         <w:spacing w:after="0"/>
       </w:pPr>
       <w:r>
-        <w:lastRenderedPageBreak/>
         <w:t>Fixed GWD FCI showing</w:t>
       </w:r>
     </w:p>
@@ -538,7 +630,15 @@
         <w:spacing w:after="0"/>
       </w:pPr>
       <w:r>
-        <w:t>Fixed Wpn Names not showing if Store Description not in record</w:t>
+        <w:t xml:space="preserve">Fixed </w:t>
+      </w:r>
+      <w:proofErr w:type="spellStart"/>
+      <w:r>
+        <w:t>Wpn</w:t>
+      </w:r>
+      <w:proofErr w:type="spellEnd"/>
+      <w:r>
+        <w:t xml:space="preserve"> Names not showing if Store Description not in record</w:t>
       </w:r>
     </w:p>
     <w:p>
@@ -899,7 +999,15 @@
         <w:spacing w:after="0"/>
       </w:pPr>
       <w:r>
-        <w:t>DS-Cont [ON/OFF] if D127 found and TGP mode continuous, On/Off if streaming at release</w:t>
+        <w:t>DS-</w:t>
+      </w:r>
+      <w:proofErr w:type="spellStart"/>
+      <w:r>
+        <w:t>Cont</w:t>
+      </w:r>
+      <w:proofErr w:type="spellEnd"/>
+      <w:r>
+        <w:t xml:space="preserve"> [ON/OFF] if D127 found and TGP mode continuous, On/Off if streaming at release</w:t>
       </w:r>
     </w:p>
     <w:p>
@@ -912,7 +1020,16 @@
         <w:spacing w:after="0"/>
       </w:pPr>
       <w:r>
-        <w:t>DS-Pred [ON/OFF] if D127 found and TGP mode predictive (Need to test), On/Off if streaming at release</w:t>
+        <w:lastRenderedPageBreak/>
+        <w:t>DS-</w:t>
+      </w:r>
+      <w:proofErr w:type="spellStart"/>
+      <w:r>
+        <w:t>Pred</w:t>
+      </w:r>
+      <w:proofErr w:type="spellEnd"/>
+      <w:r>
+        <w:t xml:space="preserve"> [ON/OFF] if D127 found and TGP mode predictive (Need to test), On/Off if streaming at release</w:t>
       </w:r>
     </w:p>
     <w:p>
@@ -938,7 +1055,15 @@
         <w:spacing w:after="0"/>
       </w:pPr>
       <w:r>
-        <w:t>Fixed In Range and Unachievable LARs for JDAM</w:t>
+        <w:t xml:space="preserve">Fixed </w:t>
+      </w:r>
+      <w:proofErr w:type="gramStart"/>
+      <w:r>
+        <w:t>In</w:t>
+      </w:r>
+      <w:proofErr w:type="gramEnd"/>
+      <w:r>
+        <w:t xml:space="preserve"> Range and Unachievable LARs for JDAM</w:t>
       </w:r>
     </w:p>
     <w:p>
@@ -1003,7 +1128,6 @@
         <w:spacing w:after="0"/>
       </w:pPr>
       <w:r>
-        <w:lastRenderedPageBreak/>
         <w:t>Added a Callsign text box for file saving and also displays on card</w:t>
       </w:r>
     </w:p>
@@ -1102,7 +1226,7 @@
       <w:rPr>
         <w:noProof/>
       </w:rPr>
-      <w:t>6/16/2020</w:t>
+      <w:t>8/2/2020</w:t>
     </w:r>
     <w:r>
       <w:fldChar w:fldCharType="end"/>
@@ -1123,6 +1247,119 @@
 <file path=word/numbering.xml><?xml version="1.0" encoding="utf-8"?>
 <w:numbering xmlns:wpc="http://schemas.microsoft.com/office/word/2010/wordprocessingCanvas" xmlns:cx="http://schemas.microsoft.com/office/drawing/2014/chartex" xmlns:cx1="http://schemas.microsoft.com/office/drawing/2015/9/8/chartex" xmlns:cx2="http://schemas.microsoft.com/office/drawing/2015/10/21/chartex" xmlns:cx3="http://schemas.microsoft.com/office/drawing/2016/5/9/chartex" xmlns:cx4="http://schemas.microsoft.com/office/drawing/2016/5/10/chartex" xmlns:cx5="http://schemas.microsoft.com/office/drawing/2016/5/11/chartex" xmlns:cx6="http://schemas.microsoft.com/office/drawing/2016/5/12/chartex" xmlns:cx7="http://schemas.microsoft.com/office/drawing/2016/5/13/chartex" xmlns:cx8="http://schemas.microsoft.com/office/drawing/2016/5/14/chartex" xmlns:mc="http://schemas.openxmlformats.org/markup-compatibility/2006" xmlns:aink="http://schemas.microsoft.com/office/drawing/2016/ink" xmlns:am3d="http://schemas.microsoft.com/office/drawing/2017/model3d" xmlns:o="urn:schemas-microsoft-com:office:office" xmlns:r="http://schemas.openxmlformats.org/officeDocument/2006/relationships" xmlns:m="http://schemas.openxmlformats.org/officeDocument/2006/math" xmlns:v="urn:schemas-microsoft-com:vml" xmlns:wp14="http://schemas.microsoft.com/office/word/2010/wordprocessingDrawing" xmlns:wp="http://schemas.openxmlformats.org/drawingml/2006/wordprocessingDrawing" xmlns:w10="urn:schemas-microsoft-com:office:word" xmlns:w="http://schemas.openxmlformats.org/wordprocessingml/2006/main" xmlns:w14="http://schemas.microsoft.com/office/word/2010/wordml" xmlns:w15="http://schemas.microsoft.com/office/word/2012/wordml" xmlns:w16cex="http://schemas.microsoft.com/office/word/2018/wordml/cex" xmlns:w16cid="http://schemas.microsoft.com/office/word/2016/wordml/cid" xmlns:w16="http://schemas.microsoft.com/office/word/2018/wordml" xmlns:w16se="http://schemas.microsoft.com/office/word/2015/wordml/symex" xmlns:wpg="http://schemas.microsoft.com/office/word/2010/wordprocessingGroup" xmlns:wpi="http://schemas.microsoft.com/office/word/2010/wordprocessingInk" xmlns:wne="http://schemas.microsoft.com/office/word/2006/wordml" xmlns:wps="http://schemas.microsoft.com/office/word/2010/wordprocessingShape" mc:Ignorable="w14 w15 w16se w16cid w16 w16cex wp14">
   <w:abstractNum w:abstractNumId="0" w15:restartNumberingAfterBreak="0">
+    <w:nsid w:val="00684952"/>
+    <w:multiLevelType w:val="hybridMultilevel"/>
+    <w:tmpl w:val="4156D39A"/>
+    <w:lvl w:ilvl="0" w:tplc="04090001">
+      <w:start w:val="1"/>
+      <w:numFmt w:val="bullet"/>
+      <w:lvlText w:val=""/>
+      <w:lvlJc w:val="left"/>
+      <w:pPr>
+        <w:ind w:left="720" w:hanging="360"/>
+      </w:pPr>
+      <w:rPr>
+        <w:rFonts w:ascii="Symbol" w:hAnsi="Symbol" w:hint="default"/>
+      </w:rPr>
+    </w:lvl>
+    <w:lvl w:ilvl="1" w:tplc="04090003" w:tentative="1">
+      <w:start w:val="1"/>
+      <w:numFmt w:val="bullet"/>
+      <w:lvlText w:val="o"/>
+      <w:lvlJc w:val="left"/>
+      <w:pPr>
+        <w:ind w:left="1440" w:hanging="360"/>
+      </w:pPr>
+      <w:rPr>
+        <w:rFonts w:ascii="Courier New" w:hAnsi="Courier New" w:cs="Courier New" w:hint="default"/>
+      </w:rPr>
+    </w:lvl>
+    <w:lvl w:ilvl="2" w:tplc="04090005" w:tentative="1">
+      <w:start w:val="1"/>
+      <w:numFmt w:val="bullet"/>
+      <w:lvlText w:val=""/>
+      <w:lvlJc w:val="left"/>
+      <w:pPr>
+        <w:ind w:left="2160" w:hanging="360"/>
+      </w:pPr>
+      <w:rPr>
+        <w:rFonts w:ascii="Wingdings" w:hAnsi="Wingdings" w:hint="default"/>
+      </w:rPr>
+    </w:lvl>
+    <w:lvl w:ilvl="3" w:tplc="04090001" w:tentative="1">
+      <w:start w:val="1"/>
+      <w:numFmt w:val="bullet"/>
+      <w:lvlText w:val=""/>
+      <w:lvlJc w:val="left"/>
+      <w:pPr>
+        <w:ind w:left="2880" w:hanging="360"/>
+      </w:pPr>
+      <w:rPr>
+        <w:rFonts w:ascii="Symbol" w:hAnsi="Symbol" w:hint="default"/>
+      </w:rPr>
+    </w:lvl>
+    <w:lvl w:ilvl="4" w:tplc="04090003" w:tentative="1">
+      <w:start w:val="1"/>
+      <w:numFmt w:val="bullet"/>
+      <w:lvlText w:val="o"/>
+      <w:lvlJc w:val="left"/>
+      <w:pPr>
+        <w:ind w:left="3600" w:hanging="360"/>
+      </w:pPr>
+      <w:rPr>
+        <w:rFonts w:ascii="Courier New" w:hAnsi="Courier New" w:cs="Courier New" w:hint="default"/>
+      </w:rPr>
+    </w:lvl>
+    <w:lvl w:ilvl="5" w:tplc="04090005" w:tentative="1">
+      <w:start w:val="1"/>
+      <w:numFmt w:val="bullet"/>
+      <w:lvlText w:val=""/>
+      <w:lvlJc w:val="left"/>
+      <w:pPr>
+        <w:ind w:left="4320" w:hanging="360"/>
+      </w:pPr>
+      <w:rPr>
+        <w:rFonts w:ascii="Wingdings" w:hAnsi="Wingdings" w:hint="default"/>
+      </w:rPr>
+    </w:lvl>
+    <w:lvl w:ilvl="6" w:tplc="04090001" w:tentative="1">
+      <w:start w:val="1"/>
+      <w:numFmt w:val="bullet"/>
+      <w:lvlText w:val=""/>
+      <w:lvlJc w:val="left"/>
+      <w:pPr>
+        <w:ind w:left="5040" w:hanging="360"/>
+      </w:pPr>
+      <w:rPr>
+        <w:rFonts w:ascii="Symbol" w:hAnsi="Symbol" w:hint="default"/>
+      </w:rPr>
+    </w:lvl>
+    <w:lvl w:ilvl="7" w:tplc="04090003" w:tentative="1">
+      <w:start w:val="1"/>
+      <w:numFmt w:val="bullet"/>
+      <w:lvlText w:val="o"/>
+      <w:lvlJc w:val="left"/>
+      <w:pPr>
+        <w:ind w:left="5760" w:hanging="360"/>
+      </w:pPr>
+      <w:rPr>
+        <w:rFonts w:ascii="Courier New" w:hAnsi="Courier New" w:cs="Courier New" w:hint="default"/>
+      </w:rPr>
+    </w:lvl>
+    <w:lvl w:ilvl="8" w:tplc="04090005" w:tentative="1">
+      <w:start w:val="1"/>
+      <w:numFmt w:val="bullet"/>
+      <w:lvlText w:val=""/>
+      <w:lvlJc w:val="left"/>
+      <w:pPr>
+        <w:ind w:left="6480" w:hanging="360"/>
+      </w:pPr>
+      <w:rPr>
+        <w:rFonts w:ascii="Wingdings" w:hAnsi="Wingdings" w:hint="default"/>
+      </w:rPr>
+    </w:lvl>
+  </w:abstractNum>
+  <w:abstractNum w:abstractNumId="1" w15:restartNumberingAfterBreak="0">
     <w:nsid w:val="1FF41BEC"/>
     <w:multiLevelType w:val="hybridMultilevel"/>
     <w:tmpl w:val="DD664998"/>
@@ -1235,7 +1472,7 @@
       </w:rPr>
     </w:lvl>
   </w:abstractNum>
-  <w:abstractNum w:abstractNumId="1" w15:restartNumberingAfterBreak="0">
+  <w:abstractNum w:abstractNumId="2" w15:restartNumberingAfterBreak="0">
     <w:nsid w:val="3FE90315"/>
     <w:multiLevelType w:val="hybridMultilevel"/>
     <w:tmpl w:val="F2B48C86"/>
@@ -1348,7 +1585,7 @@
       </w:rPr>
     </w:lvl>
   </w:abstractNum>
-  <w:abstractNum w:abstractNumId="2" w15:restartNumberingAfterBreak="0">
+  <w:abstractNum w:abstractNumId="3" w15:restartNumberingAfterBreak="0">
     <w:nsid w:val="40147424"/>
     <w:multiLevelType w:val="hybridMultilevel"/>
     <w:tmpl w:val="C01800E6"/>
@@ -1435,13 +1672,16 @@
     </w:lvl>
   </w:abstractNum>
   <w:num w:numId="1">
+    <w:abstractNumId w:val="3"/>
+  </w:num>
+  <w:num w:numId="2">
+    <w:abstractNumId w:val="1"/>
+  </w:num>
+  <w:num w:numId="3">
     <w:abstractNumId w:val="2"/>
   </w:num>
-  <w:num w:numId="2">
+  <w:num w:numId="4">
     <w:abstractNumId w:val="0"/>
-  </w:num>
-  <w:num w:numId="3">
-    <w:abstractNumId w:val="1"/>
   </w:num>
 </w:numbering>
 </file>

</xml_diff>